<commit_message>
drobne poprawki w kodzie i uporządkowanie katalogów
</commit_message>
<xml_diff>
--- a/Zasysacz plików dźwiękowych z platformy edesk-pearson-pl.docx
+++ b/Zasysacz plików dźwiękowych z platformy edesk-pearson-pl.docx
@@ -808,13 +808,7 @@
         <w:rPr>
           <w:sz w:val="18"/>
         </w:rPr>
-        <w:t>&lt;audio src="/Audio/GetAudio?access_token=11b72a42-6355-4312-a1c</w:t>
-      </w:r>
-      <w:r>
-        <w:rPr>
-          <w:sz w:val="18"/>
-        </w:rPr>
-        <w:t xml:space="preserve">7-4bc149f9e065" </w:t>
+        <w:t xml:space="preserve">&lt;audio src="/Audio/GetAudio?access_token=11b72a42-6355-4312-a1c7-4bc149f9e065" </w:t>
       </w:r>
       <w:proofErr w:type="spellStart"/>
       <w:r>
@@ -828,13 +822,7 @@
         <w:rPr>
           <w:sz w:val="18"/>
         </w:rPr>
-        <w:t>="auto"&gt;</w:t>
-      </w:r>
-      <w:r>
-        <w:rPr>
-          <w:sz w:val="18"/>
-        </w:rPr>
-        <w:t>&lt;/audio&gt;</w:t>
+        <w:t>="auto"&gt;&lt;/audio&gt;</w:t>
       </w:r>
     </w:p>
     <w:p>
@@ -3561,7 +3549,6 @@
       <w:r>
         <w:t xml:space="preserve"> </w:t>
       </w:r>
-      <w:bookmarkStart w:id="0" w:name="_GoBack"/>
       <w:r>
         <w:rPr>
           <w:b/>
@@ -3569,7 +3556,6 @@
         </w:rPr>
         <w:t>[jak???]</w:t>
       </w:r>
-      <w:bookmarkEnd w:id="0"/>
     </w:p>
     <w:p>
       <w:pPr>
@@ -3643,6 +3629,47 @@
         <w:sym w:font="Wingdings" w:char="F04A"/>
       </w:r>
     </w:p>
+    <w:p>
+      <w:pPr>
+        <w:keepLines/>
+        <w:spacing w:after="0"/>
+      </w:pPr>
+    </w:p>
+    <w:p>
+      <w:pPr>
+        <w:pStyle w:val="Nagwek1"/>
+      </w:pPr>
+      <w:r>
+        <w:t>Opis rozwiązania (</w:t>
+      </w:r>
+      <w:proofErr w:type="spellStart"/>
+      <w:r>
+        <w:t>Python</w:t>
+      </w:r>
+      <w:proofErr w:type="spellEnd"/>
+      <w:r>
+        <w:t>)</w:t>
+      </w:r>
+    </w:p>
+    <w:p>
+      <w:pPr>
+        <w:pStyle w:val="Nagwek2"/>
+      </w:pPr>
+      <w:r>
+        <w:t>krok 1: utworzenie list z utworami do nagrania</w:t>
+      </w:r>
+      <w:bookmarkStart w:id="0" w:name="_GoBack"/>
+      <w:bookmarkEnd w:id="0"/>
+    </w:p>
+    <w:p>
+      <w:pPr>
+        <w:pStyle w:val="Nagwek2"/>
+      </w:pPr>
+      <w:r>
+        <w:t>krok 2: nagrywanie utworów z danej listy</w:t>
+      </w:r>
+    </w:p>
+    <w:p/>
     <w:sectPr>
       <w:pgSz w:w="11906" w:h="16838"/>
       <w:pgMar w:top="1417" w:right="1417" w:bottom="1417" w:left="1417" w:header="708" w:footer="708" w:gutter="0"/>
@@ -4157,6 +4184,7 @@
   <w:style w:type="character" w:default="1" w:styleId="Domylnaczcionkaakapitu">
     <w:name w:val="Default Paragraph Font"/>
     <w:uiPriority w:val="1"/>
+    <w:semiHidden/>
     <w:unhideWhenUsed/>
   </w:style>
   <w:style w:type="table" w:default="1" w:styleId="Standardowy">
@@ -4520,6 +4548,7 @@
   <w:style w:type="character" w:default="1" w:styleId="Domylnaczcionkaakapitu">
     <w:name w:val="Default Paragraph Font"/>
     <w:uiPriority w:val="1"/>
+    <w:semiHidden/>
     <w:unhideWhenUsed/>
   </w:style>
   <w:style w:type="table" w:default="1" w:styleId="Standardowy">

</xml_diff>